<commit_message>
adds save routes functionality after generation and delete routes functionality
</commit_message>
<xml_diff>
--- a/TESTS TO RUN.docx
+++ b/TESTS TO RUN.docx
@@ -173,13 +173,7 @@
         <w:rPr>
           <w:rFonts w:ascii="Aptos" w:hAnsi="Aptos"/>
         </w:rPr>
-        <w:t xml:space="preserve">Test </w:t>
-      </w:r>
-      <w:r>
-        <w:rPr>
-          <w:rFonts w:ascii="Aptos" w:hAnsi="Aptos"/>
-        </w:rPr>
-        <w:t xml:space="preserve">the </w:t>
+        <w:t xml:space="preserve">Test the </w:t>
       </w:r>
       <w:proofErr w:type="spellStart"/>
       <w:r>
@@ -201,19 +195,7 @@
         <w:rPr>
           <w:rFonts w:ascii="Aptos" w:hAnsi="Aptos"/>
         </w:rPr>
-        <w:t xml:space="preserve"> </w:t>
-      </w:r>
-      <w:r>
-        <w:rPr>
-          <w:rFonts w:ascii="Aptos" w:hAnsi="Aptos"/>
-        </w:rPr>
-        <w:t xml:space="preserve">function, </w:t>
-      </w:r>
-      <w:r>
-        <w:rPr>
-          <w:rFonts w:ascii="Aptos" w:hAnsi="Aptos"/>
-        </w:rPr>
-        <w:t>to ensure it creates individuals of the correct length (between 5 and 8 locations) that do not contain duplicate locations.</w:t>
+        <w:t xml:space="preserve"> function, to ensure it creates individuals of the correct length (between 5 and 8 locations) that do not contain duplicate locations.</w:t>
       </w:r>
     </w:p>
     <w:p>
@@ -249,13 +231,7 @@
         <w:rPr>
           <w:rFonts w:ascii="Aptos" w:hAnsi="Aptos"/>
         </w:rPr>
-        <w:t>T</w:t>
-      </w:r>
-      <w:r>
-        <w:rPr>
-          <w:rFonts w:ascii="Aptos" w:hAnsi="Aptos"/>
-        </w:rPr>
-        <w:t>est</w:t>
+        <w:t>Test</w:t>
       </w:r>
       <w:r>
         <w:rPr>
@@ -387,10 +363,7 @@
         <w:t xml:space="preserve">to </w:t>
       </w:r>
       <w:r>
-        <w:t>understand the trade-offs between the two objectives: minimizing distance and maximizing satisfaction.</w:t>
-      </w:r>
-      <w:r>
-        <w:t xml:space="preserve"> </w:t>
+        <w:t xml:space="preserve">understand the trade-offs between the two objectives: minimizing distance and maximizing satisfaction. </w:t>
       </w:r>
       <w:r>
         <w:t>Verifies</w:t>
@@ -450,28 +423,7 @@
         </w:numPr>
       </w:pPr>
       <w:r>
-        <w:t xml:space="preserve">This </w:t>
-      </w:r>
-      <w:r>
-        <w:t>would</w:t>
-      </w:r>
-      <w:r>
-        <w:t xml:space="preserve"> help quantify how much better </w:t>
-      </w:r>
-      <w:r>
-        <w:t>the</w:t>
-      </w:r>
-      <w:r>
-        <w:t xml:space="preserve"> </w:t>
-      </w:r>
-      <w:r>
-        <w:t>NSGA-II</w:t>
-      </w:r>
-      <w:r>
-        <w:t xml:space="preserve"> is at finding "optimal" routes</w:t>
-      </w:r>
-      <w:r>
-        <w:t xml:space="preserve"> compared to other </w:t>
+        <w:t xml:space="preserve">This would help quantify how much better the NSGA-II is at finding "optimal" routes compared to other </w:t>
       </w:r>
       <w:r>
         <w:t>algorithms</w:t>
@@ -479,7 +431,188 @@
     </w:p>
     <w:p/>
     <w:p/>
-    <w:p/>
+    <w:p>
+      <w:pPr>
+        <w:pStyle w:val="ListParagraph"/>
+        <w:numPr>
+          <w:ilvl w:val="0"/>
+          <w:numId w:val="3"/>
+        </w:numPr>
+      </w:pPr>
+      <w:r>
+        <w:t>NLP processing:</w:t>
+      </w:r>
+    </w:p>
+    <w:p>
+      <w:pPr>
+        <w:pStyle w:val="ListParagraph"/>
+        <w:numPr>
+          <w:ilvl w:val="1"/>
+          <w:numId w:val="3"/>
+        </w:numPr>
+      </w:pPr>
+      <w:r>
+        <w:t>Started with 100 test and 400 training</w:t>
+      </w:r>
+    </w:p>
+    <w:p>
+      <w:r>
+        <w:rPr>
+          <w:noProof/>
+        </w:rPr>
+        <w:lastRenderedPageBreak/>
+        <w:drawing>
+          <wp:inline distT="0" distB="0" distL="0" distR="0" wp14:anchorId="1AE3202B" wp14:editId="30D4FB2D">
+            <wp:extent cx="5731510" cy="3267075"/>
+            <wp:effectExtent l="0" t="0" r="0" b="0"/>
+            <wp:docPr id="1203055937" name="Picture 1" descr="A screenshot of a website&#10;&#10;AI-generated content may be incorrect."/>
+            <wp:cNvGraphicFramePr>
+              <a:graphicFrameLocks xmlns:a="http://schemas.openxmlformats.org/drawingml/2006/main" noChangeAspect="1"/>
+            </wp:cNvGraphicFramePr>
+            <a:graphic xmlns:a="http://schemas.openxmlformats.org/drawingml/2006/main">
+              <a:graphicData uri="http://schemas.openxmlformats.org/drawingml/2006/picture">
+                <pic:pic xmlns:pic="http://schemas.openxmlformats.org/drawingml/2006/picture">
+                  <pic:nvPicPr>
+                    <pic:cNvPr id="1203055937" name="Picture 1" descr="A screenshot of a website&#10;&#10;AI-generated content may be incorrect."/>
+                    <pic:cNvPicPr/>
+                  </pic:nvPicPr>
+                  <pic:blipFill>
+                    <a:blip r:embed="rId5" cstate="print">
+                      <a:extLst>
+                        <a:ext uri="{28A0092B-C50C-407E-A947-70E740481C1C}">
+                          <a14:useLocalDpi xmlns:a14="http://schemas.microsoft.com/office/drawing/2010/main" val="0"/>
+                        </a:ext>
+                      </a:extLst>
+                    </a:blip>
+                    <a:stretch>
+                      <a:fillRect/>
+                    </a:stretch>
+                  </pic:blipFill>
+                  <pic:spPr>
+                    <a:xfrm>
+                      <a:off x="0" y="0"/>
+                      <a:ext cx="5731510" cy="3267075"/>
+                    </a:xfrm>
+                    <a:prstGeom prst="rect">
+                      <a:avLst/>
+                    </a:prstGeom>
+                  </pic:spPr>
+                </pic:pic>
+              </a:graphicData>
+            </a:graphic>
+          </wp:inline>
+        </w:drawing>
+      </w:r>
+    </w:p>
+    <w:p>
+      <w:r>
+        <w:rPr>
+          <w:noProof/>
+        </w:rPr>
+        <w:drawing>
+          <wp:inline distT="0" distB="0" distL="0" distR="0" wp14:anchorId="310C2878" wp14:editId="6E78F17B">
+            <wp:extent cx="5731510" cy="3482340"/>
+            <wp:effectExtent l="0" t="0" r="0" b="0"/>
+            <wp:docPr id="1786481215" name="Picture 2" descr="A screenshot of a computer&#10;&#10;AI-generated content may be incorrect."/>
+            <wp:cNvGraphicFramePr>
+              <a:graphicFrameLocks xmlns:a="http://schemas.openxmlformats.org/drawingml/2006/main" noChangeAspect="1"/>
+            </wp:cNvGraphicFramePr>
+            <a:graphic xmlns:a="http://schemas.openxmlformats.org/drawingml/2006/main">
+              <a:graphicData uri="http://schemas.openxmlformats.org/drawingml/2006/picture">
+                <pic:pic xmlns:pic="http://schemas.openxmlformats.org/drawingml/2006/picture">
+                  <pic:nvPicPr>
+                    <pic:cNvPr id="1786481215" name="Picture 2" descr="A screenshot of a computer&#10;&#10;AI-generated content may be incorrect."/>
+                    <pic:cNvPicPr/>
+                  </pic:nvPicPr>
+                  <pic:blipFill>
+                    <a:blip r:embed="rId6" cstate="print">
+                      <a:extLst>
+                        <a:ext uri="{28A0092B-C50C-407E-A947-70E740481C1C}">
+                          <a14:useLocalDpi xmlns:a14="http://schemas.microsoft.com/office/drawing/2010/main" val="0"/>
+                        </a:ext>
+                      </a:extLst>
+                    </a:blip>
+                    <a:stretch>
+                      <a:fillRect/>
+                    </a:stretch>
+                  </pic:blipFill>
+                  <pic:spPr>
+                    <a:xfrm>
+                      <a:off x="0" y="0"/>
+                      <a:ext cx="5731510" cy="3482340"/>
+                    </a:xfrm>
+                    <a:prstGeom prst="rect">
+                      <a:avLst/>
+                    </a:prstGeom>
+                  </pic:spPr>
+                </pic:pic>
+              </a:graphicData>
+            </a:graphic>
+          </wp:inline>
+        </w:drawing>
+      </w:r>
+    </w:p>
+    <w:p>
+      <w:r>
+        <w:rPr>
+          <w:noProof/>
+        </w:rPr>
+        <w:lastRenderedPageBreak/>
+        <w:drawing>
+          <wp:inline distT="0" distB="0" distL="0" distR="0" wp14:anchorId="3F308E96" wp14:editId="18AE36CC">
+            <wp:extent cx="5731510" cy="3353435"/>
+            <wp:effectExtent l="0" t="0" r="0" b="0"/>
+            <wp:docPr id="1760608197" name="Picture 3" descr="A screenshot of a menu&#10;&#10;AI-generated content may be incorrect."/>
+            <wp:cNvGraphicFramePr>
+              <a:graphicFrameLocks xmlns:a="http://schemas.openxmlformats.org/drawingml/2006/main" noChangeAspect="1"/>
+            </wp:cNvGraphicFramePr>
+            <a:graphic xmlns:a="http://schemas.openxmlformats.org/drawingml/2006/main">
+              <a:graphicData uri="http://schemas.openxmlformats.org/drawingml/2006/picture">
+                <pic:pic xmlns:pic="http://schemas.openxmlformats.org/drawingml/2006/picture">
+                  <pic:nvPicPr>
+                    <pic:cNvPr id="1760608197" name="Picture 3" descr="A screenshot of a menu&#10;&#10;AI-generated content may be incorrect."/>
+                    <pic:cNvPicPr/>
+                  </pic:nvPicPr>
+                  <pic:blipFill>
+                    <a:blip r:embed="rId7" cstate="print">
+                      <a:extLst>
+                        <a:ext uri="{28A0092B-C50C-407E-A947-70E740481C1C}">
+                          <a14:useLocalDpi xmlns:a14="http://schemas.microsoft.com/office/drawing/2010/main" val="0"/>
+                        </a:ext>
+                      </a:extLst>
+                    </a:blip>
+                    <a:stretch>
+                      <a:fillRect/>
+                    </a:stretch>
+                  </pic:blipFill>
+                  <pic:spPr>
+                    <a:xfrm>
+                      <a:off x="0" y="0"/>
+                      <a:ext cx="5731510" cy="3353435"/>
+                    </a:xfrm>
+                    <a:prstGeom prst="rect">
+                      <a:avLst/>
+                    </a:prstGeom>
+                  </pic:spPr>
+                </pic:pic>
+              </a:graphicData>
+            </a:graphic>
+          </wp:inline>
+        </w:drawing>
+      </w:r>
+    </w:p>
+    <w:p>
+      <w:pPr>
+        <w:pStyle w:val="ListParagraph"/>
+        <w:numPr>
+          <w:ilvl w:val="1"/>
+          <w:numId w:val="3"/>
+        </w:numPr>
+      </w:pPr>
+      <w:r>
+        <w:t>Then 400 test 100 training</w:t>
+      </w:r>
+    </w:p>
     <w:sectPr>
       <w:pgSz w:w="11906" w:h="16838"/>
       <w:pgMar w:top="1440" w:right="1440" w:bottom="1440" w:left="1440" w:header="708" w:footer="708" w:gutter="0"/>
@@ -687,7 +820,7 @@
         <w:rFonts w:ascii="Aptos" w:eastAsiaTheme="minorHAnsi" w:hAnsi="Aptos" w:cstheme="minorBidi" w:hint="default"/>
       </w:rPr>
     </w:lvl>
-    <w:lvl w:ilvl="1" w:tplc="08090003" w:tentative="1">
+    <w:lvl w:ilvl="1" w:tplc="08090003">
       <w:start w:val="1"/>
       <w:numFmt w:val="bullet"/>
       <w:lvlText w:val="o"/>

</xml_diff>